<commit_message>
cambie la intro en la Scene Menu. Falta codearla para que mande los parrafos por separado. Tambien modifique ligeramente el guion
</commit_message>
<xml_diff>
--- a/src/Assets/Devs/Fede/DEMO(versión final, intro más loca).docx
+++ b/src/Assets/Devs/Fede/DEMO(versión final, intro más loca).docx
@@ -683,7 +683,8 @@
       <w:pPr>
         <w:spacing w:after="240" w:line="240" w:lineRule="auto"/>
         <w:rPr>
-          <w:rFonts w:ascii="Times New Roman" w:eastAsia="Times New Roman" w:hAnsi="Times New Roman" w:cs="Times New Roman"/>
+          <w:rFonts w:ascii="Courier New" w:eastAsia="Times New Roman" w:hAnsi="Courier New" w:cs="Courier New"/>
+          <w:color w:val="FF0000"/>
           <w:sz w:val="24"/>
           <w:szCs w:val="24"/>
           <w:lang w:eastAsia="es-AR"/>
@@ -700,7 +701,219 @@
       </w:r>
       <w:r>
         <w:rPr>
-          <w:rFonts w:ascii="Times New Roman" w:eastAsia="Times New Roman" w:hAnsi="Times New Roman" w:cs="Times New Roman"/>
+          <w:rFonts w:ascii="Courier New" w:eastAsia="Times New Roman" w:hAnsi="Courier New" w:cs="Courier New"/>
+          <w:color w:val="FF0000"/>
+          <w:sz w:val="24"/>
+          <w:szCs w:val="24"/>
+          <w:lang w:eastAsia="es-AR"/>
+        </w:rPr>
+        <w:t>CAMBIOS FUNCIONALES (18/04</w:t>
+      </w:r>
+      <w:r>
+        <w:rPr>
+          <w:rFonts w:ascii="Courier New" w:eastAsia="Times New Roman" w:hAnsi="Courier New" w:cs="Courier New"/>
+          <w:color w:val="FF0000"/>
+          <w:sz w:val="24"/>
+          <w:szCs w:val="24"/>
+          <w:lang w:eastAsia="es-AR"/>
+        </w:rPr>
+        <w:t>/2020</w:t>
+      </w:r>
+      <w:r>
+        <w:rPr>
+          <w:rFonts w:ascii="Courier New" w:eastAsia="Times New Roman" w:hAnsi="Courier New" w:cs="Courier New"/>
+          <w:color w:val="FF0000"/>
+          <w:sz w:val="24"/>
+          <w:szCs w:val="24"/>
+          <w:lang w:eastAsia="es-AR"/>
+        </w:rPr>
+        <w:t xml:space="preserve">): el PJ no tiene líneas de dialogo, solo observaciones con respecto al entorno y hacia algunos objetos. Los únicos que tienen líneas de dialogo son los personajes a los que te acercas lo suficiente como para caer en su </w:t>
+      </w:r>
+      <w:proofErr w:type="spellStart"/>
+      <w:r>
+        <w:rPr>
+          <w:rFonts w:ascii="Courier New" w:eastAsia="Times New Roman" w:hAnsi="Courier New" w:cs="Courier New"/>
+          <w:color w:val="FF0000"/>
+          <w:sz w:val="24"/>
+          <w:szCs w:val="24"/>
+          <w:lang w:eastAsia="es-AR"/>
+        </w:rPr>
+        <w:t>collider</w:t>
+      </w:r>
+      <w:proofErr w:type="spellEnd"/>
+      <w:r>
+        <w:rPr>
+          <w:rFonts w:ascii="Courier New" w:eastAsia="Times New Roman" w:hAnsi="Courier New" w:cs="Courier New"/>
+          <w:color w:val="FF0000"/>
+          <w:sz w:val="24"/>
+          <w:szCs w:val="24"/>
+          <w:lang w:eastAsia="es-AR"/>
+        </w:rPr>
+        <w:t>.</w:t>
+      </w:r>
+    </w:p>
+    <w:p>
+      <w:pPr>
+        <w:spacing w:after="240" w:line="240" w:lineRule="auto"/>
+        <w:rPr>
+          <w:rFonts w:ascii="Courier New" w:eastAsia="Times New Roman" w:hAnsi="Courier New" w:cs="Courier New"/>
+          <w:color w:val="000000"/>
+          <w:sz w:val="24"/>
+          <w:szCs w:val="24"/>
+          <w:lang w:eastAsia="es-AR"/>
+        </w:rPr>
+      </w:pPr>
+      <w:proofErr w:type="gramStart"/>
+      <w:r>
+        <w:rPr>
+          <w:rFonts w:ascii="Courier New" w:eastAsia="Times New Roman" w:hAnsi="Courier New" w:cs="Courier New"/>
+          <w:color w:val="FF0000"/>
+          <w:sz w:val="24"/>
+          <w:szCs w:val="24"/>
+          <w:lang w:eastAsia="es-AR"/>
+        </w:rPr>
+        <w:t>Sacar misiones como las de salvar a los viejos que te siguen?</w:t>
+      </w:r>
+      <w:proofErr w:type="gramEnd"/>
+      <w:r>
+        <w:rPr>
+          <w:rFonts w:ascii="Courier New" w:eastAsia="Times New Roman" w:hAnsi="Courier New" w:cs="Courier New"/>
+          <w:sz w:val="24"/>
+          <w:szCs w:val="24"/>
+          <w:lang w:eastAsia="es-AR"/>
+        </w:rPr>
+        <w:t xml:space="preserve"> </w:t>
+      </w:r>
+      <w:r>
+        <w:rPr>
+          <w:rFonts w:ascii="Courier New" w:eastAsia="Times New Roman" w:hAnsi="Courier New" w:cs="Courier New"/>
+          <w:color w:val="FF0000"/>
+          <w:sz w:val="24"/>
+          <w:szCs w:val="24"/>
+          <w:lang w:eastAsia="es-AR"/>
+        </w:rPr>
+        <w:t xml:space="preserve">Y que nunca consigas el papel </w:t>
+      </w:r>
+      <w:proofErr w:type="spellStart"/>
+      <w:r>
+        <w:rPr>
+          <w:rFonts w:ascii="Courier New" w:eastAsia="Times New Roman" w:hAnsi="Courier New" w:cs="Courier New"/>
+          <w:color w:val="FF0000"/>
+          <w:sz w:val="24"/>
+          <w:szCs w:val="24"/>
+          <w:lang w:eastAsia="es-AR"/>
+        </w:rPr>
+        <w:t>higienico</w:t>
+      </w:r>
+      <w:proofErr w:type="spellEnd"/>
+      <w:r>
+        <w:rPr>
+          <w:rFonts w:ascii="Courier New" w:eastAsia="Times New Roman" w:hAnsi="Courier New" w:cs="Courier New"/>
+          <w:color w:val="FF0000"/>
+          <w:sz w:val="24"/>
+          <w:szCs w:val="24"/>
+          <w:lang w:eastAsia="es-AR"/>
+        </w:rPr>
+        <w:t>; TRUMP solo te ofrece los objetos. Podes hacer esa misión varias veces y conseguir distintos objetos (siempre reapareciendo en la base</w:t>
+      </w:r>
+      <w:r>
+        <w:rPr>
+          <w:rFonts w:ascii="Courier New" w:eastAsia="Times New Roman" w:hAnsi="Courier New" w:cs="Courier New"/>
+          <w:color w:val="FF0000"/>
+          <w:sz w:val="24"/>
+          <w:szCs w:val="24"/>
+          <w:lang w:eastAsia="es-AR"/>
+        </w:rPr>
+        <w:t xml:space="preserve"> una vez que los consigas</w:t>
+      </w:r>
+      <w:r>
+        <w:rPr>
+          <w:rFonts w:ascii="Courier New" w:eastAsia="Times New Roman" w:hAnsi="Courier New" w:cs="Courier New"/>
+          <w:color w:val="FF0000"/>
+          <w:sz w:val="24"/>
+          <w:szCs w:val="24"/>
+          <w:lang w:eastAsia="es-AR"/>
+        </w:rPr>
+        <w:t>)</w:t>
+      </w:r>
+      <w:r>
+        <w:rPr>
+          <w:rFonts w:ascii="Courier New" w:eastAsia="Times New Roman" w:hAnsi="Courier New" w:cs="Courier New"/>
+          <w:color w:val="FF0000"/>
+          <w:sz w:val="24"/>
+          <w:szCs w:val="24"/>
+          <w:lang w:eastAsia="es-AR"/>
+        </w:rPr>
+        <w:t xml:space="preserve">, pero antes de que los consigas todos se va a llenar de </w:t>
+      </w:r>
+      <w:proofErr w:type="spellStart"/>
+      <w:r>
+        <w:rPr>
+          <w:rFonts w:ascii="Courier New" w:eastAsia="Times New Roman" w:hAnsi="Courier New" w:cs="Courier New"/>
+          <w:color w:val="FF0000"/>
+          <w:sz w:val="24"/>
+          <w:szCs w:val="24"/>
+          <w:lang w:eastAsia="es-AR"/>
+        </w:rPr>
+        <w:t>zombies</w:t>
+      </w:r>
+      <w:proofErr w:type="spellEnd"/>
+      <w:r>
+        <w:rPr>
+          <w:rFonts w:ascii="Courier New" w:eastAsia="Times New Roman" w:hAnsi="Courier New" w:cs="Courier New"/>
+          <w:color w:val="FF0000"/>
+          <w:sz w:val="24"/>
+          <w:szCs w:val="24"/>
+          <w:lang w:eastAsia="es-AR"/>
+        </w:rPr>
+        <w:t xml:space="preserve"> que ataquen la </w:t>
+      </w:r>
+      <w:r>
+        <w:rPr>
+          <w:rFonts w:ascii="Courier New" w:eastAsia="Times New Roman" w:hAnsi="Courier New" w:cs="Courier New"/>
+          <w:color w:val="FF0000"/>
+          <w:sz w:val="24"/>
+          <w:szCs w:val="24"/>
+          <w:lang w:eastAsia="es-AR"/>
+        </w:rPr>
+        <w:lastRenderedPageBreak/>
+        <w:t xml:space="preserve">base. No los vamos a poder contener y morimos si o </w:t>
+      </w:r>
+      <w:proofErr w:type="spellStart"/>
+      <w:r>
+        <w:rPr>
+          <w:rFonts w:ascii="Courier New" w:eastAsia="Times New Roman" w:hAnsi="Courier New" w:cs="Courier New"/>
+          <w:color w:val="FF0000"/>
+          <w:sz w:val="24"/>
+          <w:szCs w:val="24"/>
+          <w:lang w:eastAsia="es-AR"/>
+        </w:rPr>
+        <w:t>si</w:t>
+      </w:r>
+      <w:proofErr w:type="spellEnd"/>
+      <w:r>
+        <w:rPr>
+          <w:rFonts w:ascii="Courier New" w:eastAsia="Times New Roman" w:hAnsi="Courier New" w:cs="Courier New"/>
+          <w:color w:val="FF0000"/>
+          <w:sz w:val="24"/>
+          <w:szCs w:val="24"/>
+          <w:lang w:eastAsia="es-AR"/>
+        </w:rPr>
+        <w:t>.</w:t>
+      </w:r>
+      <w:r>
+        <w:rPr>
+          <w:rFonts w:ascii="Courier New" w:eastAsia="Times New Roman" w:hAnsi="Courier New" w:cs="Courier New"/>
+          <w:color w:val="FF0000"/>
+          <w:sz w:val="24"/>
+          <w:szCs w:val="24"/>
+          <w:lang w:eastAsia="es-AR"/>
+        </w:rPr>
+        <w:t xml:space="preserve">  </w:t>
+      </w:r>
+      <w:r>
+        <w:rPr>
+          <w:rFonts w:ascii="Courier New" w:eastAsia="Times New Roman" w:hAnsi="Courier New" w:cs="Courier New"/>
           <w:sz w:val="24"/>
           <w:szCs w:val="24"/>
           <w:lang w:eastAsia="es-AR"/>
@@ -712,81 +925,20 @@
       <w:pPr>
         <w:spacing w:before="240" w:after="240" w:line="240" w:lineRule="auto"/>
         <w:rPr>
-          <w:rFonts w:ascii="Courier New" w:eastAsia="Times New Roman" w:hAnsi="Courier New" w:cs="Courier New"/>
-          <w:color w:val="000000"/>
-          <w:sz w:val="24"/>
-          <w:szCs w:val="24"/>
-          <w:lang w:eastAsia="es-AR"/>
-        </w:rPr>
-      </w:pPr>
-    </w:p>
-    <w:p>
-      <w:pPr>
-        <w:spacing w:before="240" w:after="240" w:line="240" w:lineRule="auto"/>
-        <w:rPr>
-          <w:rFonts w:ascii="Courier New" w:eastAsia="Times New Roman" w:hAnsi="Courier New" w:cs="Courier New"/>
-          <w:color w:val="000000"/>
-          <w:sz w:val="24"/>
-          <w:szCs w:val="24"/>
-          <w:lang w:eastAsia="es-AR"/>
-        </w:rPr>
-      </w:pPr>
-    </w:p>
-    <w:p>
-      <w:pPr>
-        <w:spacing w:before="240" w:after="240" w:line="240" w:lineRule="auto"/>
-        <w:rPr>
-          <w:rFonts w:ascii="Courier New" w:eastAsia="Times New Roman" w:hAnsi="Courier New" w:cs="Courier New"/>
-          <w:color w:val="000000"/>
-          <w:sz w:val="24"/>
-          <w:szCs w:val="24"/>
-          <w:lang w:eastAsia="es-AR"/>
-        </w:rPr>
-      </w:pPr>
-    </w:p>
-    <w:p>
-      <w:pPr>
-        <w:spacing w:before="240" w:after="240" w:line="240" w:lineRule="auto"/>
-        <w:rPr>
-          <w:rFonts w:ascii="Courier New" w:eastAsia="Times New Roman" w:hAnsi="Courier New" w:cs="Courier New"/>
-          <w:color w:val="000000"/>
-          <w:sz w:val="24"/>
-          <w:szCs w:val="24"/>
-          <w:lang w:eastAsia="es-AR"/>
-        </w:rPr>
-      </w:pPr>
-    </w:p>
-    <w:p>
-      <w:pPr>
-        <w:spacing w:before="240" w:after="240" w:line="240" w:lineRule="auto"/>
-        <w:rPr>
-          <w:rFonts w:ascii="Courier New" w:eastAsia="Times New Roman" w:hAnsi="Courier New" w:cs="Courier New"/>
-          <w:color w:val="000000"/>
-          <w:sz w:val="24"/>
-          <w:szCs w:val="24"/>
-          <w:lang w:eastAsia="es-AR"/>
-        </w:rPr>
-      </w:pPr>
-    </w:p>
-    <w:p>
-      <w:pPr>
-        <w:spacing w:before="240" w:after="240" w:line="240" w:lineRule="auto"/>
-        <w:rPr>
-          <w:rFonts w:ascii="Times New Roman" w:eastAsia="Times New Roman" w:hAnsi="Times New Roman" w:cs="Times New Roman"/>
-          <w:sz w:val="24"/>
-          <w:szCs w:val="24"/>
-          <w:lang w:eastAsia="es-AR"/>
-        </w:rPr>
-      </w:pPr>
-      <w:r>
-        <w:rPr>
-          <w:rFonts w:ascii="Courier New" w:eastAsia="Times New Roman" w:hAnsi="Courier New" w:cs="Courier New"/>
-          <w:color w:val="000000"/>
-          <w:sz w:val="24"/>
-          <w:szCs w:val="24"/>
-          <w:lang w:eastAsia="es-AR"/>
-        </w:rPr>
-        <w:lastRenderedPageBreak/>
+          <w:rFonts w:ascii="Times New Roman" w:eastAsia="Times New Roman" w:hAnsi="Times New Roman" w:cs="Times New Roman"/>
+          <w:sz w:val="24"/>
+          <w:szCs w:val="24"/>
+          <w:lang w:eastAsia="es-AR"/>
+        </w:rPr>
+      </w:pPr>
+      <w:r>
+        <w:rPr>
+          <w:rFonts w:ascii="Courier New" w:eastAsia="Times New Roman" w:hAnsi="Courier New" w:cs="Courier New"/>
+          <w:color w:val="000000"/>
+          <w:sz w:val="24"/>
+          <w:szCs w:val="24"/>
+          <w:lang w:eastAsia="es-AR"/>
+        </w:rPr>
         <w:t>INVENTARIO:</w:t>
       </w:r>
     </w:p>
@@ -1124,6 +1276,33 @@
           <w:szCs w:val="24"/>
           <w:lang w:eastAsia="es-AR"/>
         </w:rPr>
+        <w:t>plancha</w:t>
+      </w:r>
+    </w:p>
+    <w:p>
+      <w:pPr>
+        <w:numPr>
+          <w:ilvl w:val="0"/>
+          <w:numId w:val="6"/>
+        </w:numPr>
+        <w:spacing w:after="0" w:line="240" w:lineRule="auto"/>
+        <w:textAlignment w:val="baseline"/>
+        <w:rPr>
+          <w:rFonts w:ascii="Courier New" w:eastAsia="Times New Roman" w:hAnsi="Courier New" w:cs="Courier New"/>
+          <w:color w:val="000000"/>
+          <w:sz w:val="24"/>
+          <w:szCs w:val="24"/>
+          <w:lang w:eastAsia="es-AR"/>
+        </w:rPr>
+      </w:pPr>
+      <w:r>
+        <w:rPr>
+          <w:rFonts w:ascii="Courier New" w:eastAsia="Times New Roman" w:hAnsi="Courier New" w:cs="Courier New"/>
+          <w:color w:val="000000"/>
+          <w:sz w:val="24"/>
+          <w:szCs w:val="24"/>
+          <w:lang w:eastAsia="es-AR"/>
+        </w:rPr>
         <w:t>cactus de maceta llamado Christopher</w:t>
       </w:r>
     </w:p>
@@ -1616,6 +1795,7 @@
           <w:szCs w:val="24"/>
           <w:lang w:eastAsia="es-AR"/>
         </w:rPr>
+        <w:lastRenderedPageBreak/>
         <w:t>podés</w:t>
       </w:r>
       <w:proofErr w:type="spellEnd"/>
@@ -1682,7 +1862,6 @@
           <w:szCs w:val="24"/>
           <w:lang w:eastAsia="es-AR"/>
         </w:rPr>
-        <w:lastRenderedPageBreak/>
         <w:t>PERSONAJES:</w:t>
       </w:r>
     </w:p>
@@ -2313,18 +2492,8 @@
           <w:szCs w:val="24"/>
           <w:lang w:eastAsia="es-AR"/>
         </w:rPr>
-        <w:t xml:space="preserve">Algunos gérmenes son fijos (o se mueven dentro de un área determinada) y otros van apareciendo continuamente por las distintas barricadas y te siguen o atacan la base (quizás </w:t>
-      </w:r>
-      <w:r>
-        <w:rPr>
-          <w:rFonts w:ascii="Courier New" w:eastAsia="Times New Roman" w:hAnsi="Courier New" w:cs="Courier New"/>
-          <w:color w:val="000000"/>
-          <w:sz w:val="24"/>
-          <w:szCs w:val="24"/>
-          <w:lang w:eastAsia="es-AR"/>
-        </w:rPr>
         <w:lastRenderedPageBreak/>
-        <w:t>se puedan hacer diseños distintos para estos distintos tipos de gérmenes).</w:t>
+        <w:t>Algunos gérmenes son fijos (o se mueven dentro de un área determinada) y otros van apareciendo continuamente por las distintas barricadas y te siguen o atacan la base (quizás se puedan hacer diseños distintos para estos distintos tipos de gérmenes).</w:t>
       </w:r>
     </w:p>
     <w:p>
@@ -2742,6 +2911,14 @@
       <w:pPr>
         <w:spacing w:after="0" w:line="240" w:lineRule="auto"/>
         <w:rPr>
+          <w:rFonts w:ascii="Times New Roman" w:eastAsia="Times New Roman" w:hAnsi="Times New Roman" w:cs="Times New Roman"/>
+          <w:sz w:val="24"/>
+          <w:szCs w:val="24"/>
+          <w:lang w:eastAsia="es-AR"/>
+        </w:rPr>
+      </w:pPr>
+      <w:r>
+        <w:rPr>
           <w:rFonts w:ascii="Courier New" w:eastAsia="Times New Roman" w:hAnsi="Courier New" w:cs="Courier New"/>
           <w:b/>
           <w:bCs/>
@@ -2750,56 +2927,6 @@
           <w:szCs w:val="24"/>
           <w:lang w:eastAsia="es-AR"/>
         </w:rPr>
-      </w:pPr>
-    </w:p>
-    <w:p>
-      <w:pPr>
-        <w:spacing w:after="0" w:line="240" w:lineRule="auto"/>
-        <w:rPr>
-          <w:rFonts w:ascii="Courier New" w:eastAsia="Times New Roman" w:hAnsi="Courier New" w:cs="Courier New"/>
-          <w:b/>
-          <w:bCs/>
-          <w:color w:val="000000"/>
-          <w:sz w:val="24"/>
-          <w:szCs w:val="24"/>
-          <w:lang w:eastAsia="es-AR"/>
-        </w:rPr>
-      </w:pPr>
-    </w:p>
-    <w:p>
-      <w:pPr>
-        <w:spacing w:after="0" w:line="240" w:lineRule="auto"/>
-        <w:rPr>
-          <w:rFonts w:ascii="Courier New" w:eastAsia="Times New Roman" w:hAnsi="Courier New" w:cs="Courier New"/>
-          <w:b/>
-          <w:bCs/>
-          <w:color w:val="000000"/>
-          <w:sz w:val="24"/>
-          <w:szCs w:val="24"/>
-          <w:lang w:eastAsia="es-AR"/>
-        </w:rPr>
-      </w:pPr>
-    </w:p>
-    <w:p>
-      <w:pPr>
-        <w:spacing w:after="0" w:line="240" w:lineRule="auto"/>
-        <w:rPr>
-          <w:rFonts w:ascii="Times New Roman" w:eastAsia="Times New Roman" w:hAnsi="Times New Roman" w:cs="Times New Roman"/>
-          <w:sz w:val="24"/>
-          <w:szCs w:val="24"/>
-          <w:lang w:eastAsia="es-AR"/>
-        </w:rPr>
-      </w:pPr>
-      <w:r>
-        <w:rPr>
-          <w:rFonts w:ascii="Courier New" w:eastAsia="Times New Roman" w:hAnsi="Courier New" w:cs="Courier New"/>
-          <w:b/>
-          <w:bCs/>
-          <w:color w:val="000000"/>
-          <w:sz w:val="24"/>
-          <w:szCs w:val="24"/>
-          <w:lang w:eastAsia="es-AR"/>
-        </w:rPr>
         <w:lastRenderedPageBreak/>
         <w:t>INTRO:</w:t>
       </w:r>
@@ -2937,282 +3064,294 @@
           <w:szCs w:val="24"/>
           <w:lang w:eastAsia="es-AR"/>
         </w:rPr>
-        <w:t>“Al principio, nos pareció inofensivo, y</w:t>
-      </w:r>
-      <w:r>
-        <w:rPr>
-          <w:rFonts w:ascii="Courier New" w:eastAsia="Times New Roman" w:hAnsi="Courier New" w:cs="Courier New"/>
-          <w:sz w:val="24"/>
-          <w:szCs w:val="24"/>
-          <w:lang w:eastAsia="es-AR"/>
-        </w:rPr>
-        <w:t xml:space="preserve"> hasta</w:t>
-      </w:r>
-      <w:r>
-        <w:rPr>
-          <w:rFonts w:ascii="Courier New" w:eastAsia="Times New Roman" w:hAnsi="Courier New" w:cs="Courier New"/>
-          <w:sz w:val="24"/>
-          <w:szCs w:val="24"/>
-          <w:lang w:eastAsia="es-AR"/>
-        </w:rPr>
-        <w:t xml:space="preserve"> nos burlamos de él, comparándolo con una gripe común”</w:t>
-      </w:r>
-    </w:p>
-    <w:p>
-      <w:pPr>
-        <w:spacing w:after="0" w:line="240" w:lineRule="auto"/>
-        <w:rPr>
-          <w:rFonts w:ascii="Courier New" w:eastAsia="Times New Roman" w:hAnsi="Courier New" w:cs="Courier New"/>
-          <w:sz w:val="24"/>
-          <w:szCs w:val="24"/>
-          <w:lang w:eastAsia="es-AR"/>
-        </w:rPr>
-      </w:pPr>
-    </w:p>
-    <w:p>
-      <w:pPr>
-        <w:spacing w:after="0" w:line="240" w:lineRule="auto"/>
-        <w:rPr>
-          <w:rFonts w:ascii="Courier New" w:eastAsia="Times New Roman" w:hAnsi="Courier New" w:cs="Courier New"/>
-          <w:sz w:val="24"/>
-          <w:szCs w:val="24"/>
-          <w:lang w:eastAsia="es-AR"/>
-        </w:rPr>
-      </w:pPr>
-      <w:r>
-        <w:rPr>
-          <w:rFonts w:ascii="Courier New" w:eastAsia="Times New Roman" w:hAnsi="Courier New" w:cs="Courier New"/>
-          <w:sz w:val="24"/>
-          <w:szCs w:val="24"/>
-          <w:lang w:eastAsia="es-AR"/>
-        </w:rPr>
-        <w:t>“Pero luego, el virus enloqueció</w:t>
-      </w:r>
-      <w:r>
-        <w:rPr>
-          <w:rFonts w:ascii="Courier New" w:eastAsia="Times New Roman" w:hAnsi="Courier New" w:cs="Courier New"/>
-          <w:sz w:val="24"/>
-          <w:szCs w:val="24"/>
-          <w:lang w:eastAsia="es-AR"/>
-        </w:rPr>
-        <w:t xml:space="preserve"> de ira</w:t>
-      </w:r>
+        <w:t>“Al principio</w:t>
+      </w:r>
+      <w:r>
+        <w:rPr>
+          <w:rFonts w:ascii="Courier New" w:eastAsia="Times New Roman" w:hAnsi="Courier New" w:cs="Courier New"/>
+          <w:sz w:val="24"/>
+          <w:szCs w:val="24"/>
+          <w:lang w:eastAsia="es-AR"/>
+        </w:rPr>
+        <w:t xml:space="preserve"> </w:t>
+      </w:r>
+      <w:r>
+        <w:rPr>
+          <w:rFonts w:ascii="Courier New" w:eastAsia="Times New Roman" w:hAnsi="Courier New" w:cs="Courier New"/>
+          <w:sz w:val="24"/>
+          <w:szCs w:val="24"/>
+          <w:lang w:eastAsia="es-AR"/>
+        </w:rPr>
+        <w:t>nos burlamos de él, comparándolo con una gripe común”</w:t>
+      </w:r>
+    </w:p>
+    <w:p>
+      <w:pPr>
+        <w:spacing w:after="0" w:line="240" w:lineRule="auto"/>
+        <w:rPr>
+          <w:rFonts w:ascii="Courier New" w:eastAsia="Times New Roman" w:hAnsi="Courier New" w:cs="Courier New"/>
+          <w:sz w:val="24"/>
+          <w:szCs w:val="24"/>
+          <w:lang w:eastAsia="es-AR"/>
+        </w:rPr>
+      </w:pPr>
+    </w:p>
+    <w:p>
+      <w:pPr>
+        <w:spacing w:after="0" w:line="240" w:lineRule="auto"/>
+        <w:rPr>
+          <w:rFonts w:ascii="Courier New" w:eastAsia="Times New Roman" w:hAnsi="Courier New" w:cs="Courier New"/>
+          <w:sz w:val="24"/>
+          <w:szCs w:val="24"/>
+          <w:lang w:eastAsia="es-AR"/>
+        </w:rPr>
+      </w:pPr>
+      <w:r>
+        <w:rPr>
+          <w:rFonts w:ascii="Courier New" w:eastAsia="Times New Roman" w:hAnsi="Courier New" w:cs="Courier New"/>
+          <w:sz w:val="24"/>
+          <w:szCs w:val="24"/>
+          <w:lang w:eastAsia="es-AR"/>
+        </w:rPr>
+        <w:t>“Pero luego, el virus enloqueció y comenzó a devorar a la gente.”</w:t>
+      </w:r>
+    </w:p>
+    <w:p>
+      <w:pPr>
+        <w:spacing w:after="0" w:line="240" w:lineRule="auto"/>
+        <w:rPr>
+          <w:rFonts w:ascii="Times New Roman" w:eastAsia="Times New Roman" w:hAnsi="Times New Roman" w:cs="Times New Roman"/>
+          <w:sz w:val="24"/>
+          <w:szCs w:val="24"/>
+          <w:lang w:eastAsia="es-AR"/>
+        </w:rPr>
+      </w:pPr>
+    </w:p>
+    <w:p>
+      <w:pPr>
+        <w:spacing w:after="0" w:line="240" w:lineRule="auto"/>
+        <w:rPr>
+          <w:rFonts w:ascii="Times New Roman" w:eastAsia="Times New Roman" w:hAnsi="Times New Roman" w:cs="Times New Roman"/>
+          <w:sz w:val="24"/>
+          <w:szCs w:val="24"/>
+          <w:lang w:eastAsia="es-AR"/>
+        </w:rPr>
+      </w:pPr>
+      <w:r>
+        <w:rPr>
+          <w:rFonts w:ascii="Courier New" w:eastAsia="Times New Roman" w:hAnsi="Courier New" w:cs="Courier New"/>
+          <w:color w:val="000000"/>
+          <w:sz w:val="24"/>
+          <w:szCs w:val="24"/>
+          <w:lang w:eastAsia="es-AR"/>
+        </w:rPr>
+        <w:t>“</w:t>
+      </w:r>
+      <w:r>
+        <w:rPr>
+          <w:rFonts w:ascii="Courier New" w:eastAsia="Times New Roman" w:hAnsi="Courier New" w:cs="Courier New"/>
+          <w:color w:val="000000"/>
+          <w:sz w:val="24"/>
+          <w:szCs w:val="24"/>
+          <w:lang w:eastAsia="es-AR"/>
+        </w:rPr>
+        <w:t xml:space="preserve">El </w:t>
+      </w:r>
+      <w:r>
+        <w:rPr>
+          <w:rFonts w:ascii="Courier New" w:eastAsia="Times New Roman" w:hAnsi="Courier New" w:cs="Courier New"/>
+          <w:color w:val="000000"/>
+          <w:sz w:val="24"/>
+          <w:szCs w:val="24"/>
+          <w:lang w:eastAsia="es-AR"/>
+        </w:rPr>
+        <w:t xml:space="preserve">pánico se apoderó de las calles, las fronteras se cerraron, </w:t>
+      </w:r>
+      <w:r>
+        <w:rPr>
+          <w:rFonts w:ascii="Courier New" w:eastAsia="Times New Roman" w:hAnsi="Courier New" w:cs="Courier New"/>
+          <w:color w:val="000000"/>
+          <w:sz w:val="24"/>
+          <w:szCs w:val="24"/>
+          <w:lang w:eastAsia="es-AR"/>
+        </w:rPr>
+        <w:t xml:space="preserve">y </w:t>
+      </w:r>
+      <w:r>
+        <w:rPr>
+          <w:rFonts w:ascii="Courier New" w:eastAsia="Times New Roman" w:hAnsi="Courier New" w:cs="Courier New"/>
+          <w:color w:val="000000"/>
+          <w:sz w:val="24"/>
+          <w:szCs w:val="24"/>
+          <w:lang w:eastAsia="es-AR"/>
+        </w:rPr>
+        <w:t>se declaró la cuarentena a nivel mundial…</w:t>
+      </w:r>
+      <w:r>
+        <w:rPr>
+          <w:rFonts w:ascii="Courier New" w:eastAsia="Times New Roman" w:hAnsi="Courier New" w:cs="Courier New"/>
+          <w:color w:val="000000"/>
+          <w:sz w:val="24"/>
+          <w:szCs w:val="24"/>
+          <w:lang w:eastAsia="es-AR"/>
+        </w:rPr>
+        <w:t>”</w:t>
+      </w:r>
+    </w:p>
+    <w:p>
+      <w:pPr>
+        <w:spacing w:after="0" w:line="240" w:lineRule="auto"/>
+        <w:rPr>
+          <w:rFonts w:ascii="Times New Roman" w:eastAsia="Times New Roman" w:hAnsi="Times New Roman" w:cs="Times New Roman"/>
+          <w:sz w:val="24"/>
+          <w:szCs w:val="24"/>
+          <w:lang w:eastAsia="es-AR"/>
+        </w:rPr>
+      </w:pPr>
+    </w:p>
+    <w:p>
+      <w:pPr>
+        <w:spacing w:after="0" w:line="240" w:lineRule="auto"/>
+        <w:rPr>
+          <w:rFonts w:ascii="Times New Roman" w:eastAsia="Times New Roman" w:hAnsi="Times New Roman" w:cs="Times New Roman"/>
+          <w:sz w:val="24"/>
+          <w:szCs w:val="24"/>
+          <w:lang w:eastAsia="es-AR"/>
+        </w:rPr>
+      </w:pPr>
       <w:bookmarkStart w:id="0" w:name="_GoBack"/>
+      <w:r>
+        <w:rPr>
+          <w:rFonts w:ascii="Courier New" w:eastAsia="Times New Roman" w:hAnsi="Courier New" w:cs="Courier New"/>
+          <w:color w:val="000000"/>
+          <w:sz w:val="24"/>
+          <w:szCs w:val="24"/>
+          <w:lang w:eastAsia="es-AR"/>
+        </w:rPr>
+        <w:t>“</w:t>
+      </w:r>
+      <w:r>
+        <w:rPr>
+          <w:rFonts w:ascii="Courier New" w:eastAsia="Times New Roman" w:hAnsi="Courier New" w:cs="Courier New"/>
+          <w:color w:val="000000"/>
+          <w:sz w:val="24"/>
+          <w:szCs w:val="24"/>
+          <w:lang w:eastAsia="es-AR"/>
+        </w:rPr>
+        <w:t>… p</w:t>
+      </w:r>
+      <w:r>
+        <w:rPr>
+          <w:rFonts w:ascii="Courier New" w:eastAsia="Times New Roman" w:hAnsi="Courier New" w:cs="Courier New"/>
+          <w:color w:val="000000"/>
+          <w:sz w:val="24"/>
+          <w:szCs w:val="24"/>
+          <w:lang w:eastAsia="es-AR"/>
+        </w:rPr>
+        <w:t>ero</w:t>
+      </w:r>
+      <w:r>
+        <w:rPr>
+          <w:rFonts w:ascii="Courier New" w:eastAsia="Times New Roman" w:hAnsi="Courier New" w:cs="Courier New"/>
+          <w:color w:val="000000"/>
+          <w:sz w:val="24"/>
+          <w:szCs w:val="24"/>
+          <w:lang w:eastAsia="es-AR"/>
+        </w:rPr>
+        <w:t xml:space="preserve"> el virus</w:t>
+      </w:r>
+      <w:r>
+        <w:rPr>
+          <w:rFonts w:ascii="Courier New" w:eastAsia="Times New Roman" w:hAnsi="Courier New" w:cs="Courier New"/>
+          <w:color w:val="000000"/>
+          <w:sz w:val="24"/>
+          <w:szCs w:val="24"/>
+          <w:lang w:eastAsia="es-AR"/>
+        </w:rPr>
+        <w:t xml:space="preserve"> no contó con que </w:t>
+      </w:r>
+      <w:proofErr w:type="spellStart"/>
+      <w:r>
+        <w:rPr>
+          <w:rFonts w:ascii="Courier New" w:eastAsia="Times New Roman" w:hAnsi="Courier New" w:cs="Courier New"/>
+          <w:color w:val="000000"/>
+          <w:sz w:val="24"/>
+          <w:szCs w:val="24"/>
+          <w:lang w:eastAsia="es-AR"/>
+        </w:rPr>
+        <w:t>un</w:t>
+      </w:r>
+      <w:r>
+        <w:rPr>
+          <w:rFonts w:ascii="Courier New" w:eastAsia="Times New Roman" w:hAnsi="Courier New" w:cs="Courier New"/>
+          <w:color w:val="000000"/>
+          <w:sz w:val="24"/>
+          <w:szCs w:val="24"/>
+          <w:lang w:eastAsia="es-AR"/>
+        </w:rPr>
+        <w:t>x</w:t>
+      </w:r>
+      <w:proofErr w:type="spellEnd"/>
+      <w:r>
+        <w:rPr>
+          <w:rFonts w:ascii="Courier New" w:eastAsia="Times New Roman" w:hAnsi="Courier New" w:cs="Courier New"/>
+          <w:color w:val="000000"/>
+          <w:sz w:val="24"/>
+          <w:szCs w:val="24"/>
+          <w:lang w:eastAsia="es-AR"/>
+        </w:rPr>
+        <w:t xml:space="preserve"> valiente idiota </w:t>
+      </w:r>
+      <w:r>
+        <w:rPr>
+          <w:rFonts w:ascii="Courier New" w:eastAsia="Times New Roman" w:hAnsi="Courier New" w:cs="Courier New"/>
+          <w:color w:val="000000"/>
+          <w:sz w:val="24"/>
+          <w:szCs w:val="24"/>
+          <w:lang w:eastAsia="es-AR"/>
+        </w:rPr>
+        <w:t>rompería</w:t>
+      </w:r>
+      <w:r>
+        <w:rPr>
+          <w:rFonts w:ascii="Courier New" w:eastAsia="Times New Roman" w:hAnsi="Courier New" w:cs="Courier New"/>
+          <w:color w:val="000000"/>
+          <w:sz w:val="24"/>
+          <w:szCs w:val="24"/>
+          <w:lang w:eastAsia="es-AR"/>
+        </w:rPr>
+        <w:t xml:space="preserve"> la cuarentena</w:t>
+      </w:r>
+      <w:r>
+        <w:rPr>
+          <w:rFonts w:ascii="Courier New" w:eastAsia="Times New Roman" w:hAnsi="Courier New" w:cs="Courier New"/>
+          <w:color w:val="000000"/>
+          <w:sz w:val="24"/>
+          <w:szCs w:val="24"/>
+          <w:lang w:eastAsia="es-AR"/>
+        </w:rPr>
+        <w:t xml:space="preserve"> para salir a</w:t>
+      </w:r>
+      <w:r>
+        <w:rPr>
+          <w:rFonts w:ascii="Courier New" w:eastAsia="Times New Roman" w:hAnsi="Courier New" w:cs="Courier New"/>
+          <w:color w:val="000000"/>
+          <w:sz w:val="24"/>
+          <w:szCs w:val="24"/>
+          <w:lang w:eastAsia="es-AR"/>
+        </w:rPr>
+        <w:t xml:space="preserve"> patear su trasero.</w:t>
+      </w:r>
       <w:bookmarkEnd w:id="0"/>
       <w:r>
         <w:rPr>
           <w:rFonts w:ascii="Courier New" w:eastAsia="Times New Roman" w:hAnsi="Courier New" w:cs="Courier New"/>
-          <w:sz w:val="24"/>
-          <w:szCs w:val="24"/>
-          <w:lang w:eastAsia="es-AR"/>
-        </w:rPr>
-        <w:t xml:space="preserve"> y comenzó a devorar a la gente.”</w:t>
-      </w:r>
-    </w:p>
-    <w:p>
-      <w:pPr>
-        <w:spacing w:after="0" w:line="240" w:lineRule="auto"/>
-        <w:rPr>
-          <w:rFonts w:ascii="Times New Roman" w:eastAsia="Times New Roman" w:hAnsi="Times New Roman" w:cs="Times New Roman"/>
-          <w:sz w:val="24"/>
-          <w:szCs w:val="24"/>
-          <w:lang w:eastAsia="es-AR"/>
-        </w:rPr>
-      </w:pPr>
-    </w:p>
-    <w:p>
-      <w:pPr>
-        <w:spacing w:after="0" w:line="240" w:lineRule="auto"/>
-        <w:rPr>
-          <w:rFonts w:ascii="Times New Roman" w:eastAsia="Times New Roman" w:hAnsi="Times New Roman" w:cs="Times New Roman"/>
-          <w:sz w:val="24"/>
-          <w:szCs w:val="24"/>
-          <w:lang w:eastAsia="es-AR"/>
-        </w:rPr>
-      </w:pPr>
-      <w:r>
-        <w:rPr>
-          <w:rFonts w:ascii="Courier New" w:eastAsia="Times New Roman" w:hAnsi="Courier New" w:cs="Courier New"/>
-          <w:color w:val="000000"/>
-          <w:sz w:val="24"/>
-          <w:szCs w:val="24"/>
-          <w:lang w:eastAsia="es-AR"/>
-        </w:rPr>
-        <w:t>“</w:t>
-      </w:r>
-      <w:r>
-        <w:rPr>
-          <w:rFonts w:ascii="Courier New" w:eastAsia="Times New Roman" w:hAnsi="Courier New" w:cs="Courier New"/>
-          <w:color w:val="000000"/>
-          <w:sz w:val="24"/>
-          <w:szCs w:val="24"/>
-          <w:lang w:eastAsia="es-AR"/>
-        </w:rPr>
-        <w:t xml:space="preserve">El </w:t>
-      </w:r>
-      <w:r>
-        <w:rPr>
-          <w:rFonts w:ascii="Courier New" w:eastAsia="Times New Roman" w:hAnsi="Courier New" w:cs="Courier New"/>
-          <w:color w:val="000000"/>
-          <w:sz w:val="24"/>
-          <w:szCs w:val="24"/>
-          <w:lang w:eastAsia="es-AR"/>
-        </w:rPr>
-        <w:t xml:space="preserve">pánico se apoderó de las calles, las fronteras se cerraron, </w:t>
-      </w:r>
-      <w:r>
-        <w:rPr>
-          <w:rFonts w:ascii="Courier New" w:eastAsia="Times New Roman" w:hAnsi="Courier New" w:cs="Courier New"/>
-          <w:color w:val="000000"/>
-          <w:sz w:val="24"/>
-          <w:szCs w:val="24"/>
-          <w:lang w:eastAsia="es-AR"/>
-        </w:rPr>
-        <w:t xml:space="preserve">y </w:t>
-      </w:r>
-      <w:r>
-        <w:rPr>
-          <w:rFonts w:ascii="Courier New" w:eastAsia="Times New Roman" w:hAnsi="Courier New" w:cs="Courier New"/>
-          <w:color w:val="000000"/>
-          <w:sz w:val="24"/>
-          <w:szCs w:val="24"/>
-          <w:lang w:eastAsia="es-AR"/>
-        </w:rPr>
-        <w:t>se declaró la cuarentena obligatoria a nivel mundial…</w:t>
-      </w:r>
-      <w:r>
-        <w:rPr>
-          <w:rFonts w:ascii="Courier New" w:eastAsia="Times New Roman" w:hAnsi="Courier New" w:cs="Courier New"/>
           <w:color w:val="000000"/>
           <w:sz w:val="24"/>
           <w:szCs w:val="24"/>
           <w:lang w:eastAsia="es-AR"/>
         </w:rPr>
         <w:t>”</w:t>
-      </w:r>
-    </w:p>
-    <w:p>
-      <w:pPr>
-        <w:spacing w:after="0" w:line="240" w:lineRule="auto"/>
-        <w:rPr>
-          <w:rFonts w:ascii="Times New Roman" w:eastAsia="Times New Roman" w:hAnsi="Times New Roman" w:cs="Times New Roman"/>
-          <w:sz w:val="24"/>
-          <w:szCs w:val="24"/>
-          <w:lang w:eastAsia="es-AR"/>
-        </w:rPr>
-      </w:pPr>
-    </w:p>
-    <w:p>
-      <w:pPr>
-        <w:spacing w:after="0" w:line="240" w:lineRule="auto"/>
-        <w:rPr>
-          <w:rFonts w:ascii="Times New Roman" w:eastAsia="Times New Roman" w:hAnsi="Times New Roman" w:cs="Times New Roman"/>
-          <w:sz w:val="24"/>
-          <w:szCs w:val="24"/>
-          <w:lang w:eastAsia="es-AR"/>
-        </w:rPr>
-      </w:pPr>
-      <w:r>
-        <w:rPr>
-          <w:rFonts w:ascii="Courier New" w:eastAsia="Times New Roman" w:hAnsi="Courier New" w:cs="Courier New"/>
-          <w:color w:val="000000"/>
-          <w:sz w:val="24"/>
-          <w:szCs w:val="24"/>
-          <w:lang w:eastAsia="es-AR"/>
-        </w:rPr>
-        <w:t>“</w:t>
-      </w:r>
-      <w:r>
-        <w:rPr>
-          <w:rFonts w:ascii="Courier New" w:eastAsia="Times New Roman" w:hAnsi="Courier New" w:cs="Courier New"/>
-          <w:color w:val="000000"/>
-          <w:sz w:val="24"/>
-          <w:szCs w:val="24"/>
-          <w:lang w:eastAsia="es-AR"/>
-        </w:rPr>
-        <w:t>… p</w:t>
-      </w:r>
-      <w:r>
-        <w:rPr>
-          <w:rFonts w:ascii="Courier New" w:eastAsia="Times New Roman" w:hAnsi="Courier New" w:cs="Courier New"/>
-          <w:color w:val="000000"/>
-          <w:sz w:val="24"/>
-          <w:szCs w:val="24"/>
-          <w:lang w:eastAsia="es-AR"/>
-        </w:rPr>
-        <w:t xml:space="preserve">ero no contó con que </w:t>
-      </w:r>
-      <w:proofErr w:type="spellStart"/>
-      <w:r>
-        <w:rPr>
-          <w:rFonts w:ascii="Courier New" w:eastAsia="Times New Roman" w:hAnsi="Courier New" w:cs="Courier New"/>
-          <w:color w:val="000000"/>
-          <w:sz w:val="24"/>
-          <w:szCs w:val="24"/>
-          <w:lang w:eastAsia="es-AR"/>
-        </w:rPr>
-        <w:t>un</w:t>
-      </w:r>
-      <w:r>
-        <w:rPr>
-          <w:rFonts w:ascii="Courier New" w:eastAsia="Times New Roman" w:hAnsi="Courier New" w:cs="Courier New"/>
-          <w:color w:val="000000"/>
-          <w:sz w:val="24"/>
-          <w:szCs w:val="24"/>
-          <w:lang w:eastAsia="es-AR"/>
-        </w:rPr>
-        <w:t>x</w:t>
-      </w:r>
-      <w:proofErr w:type="spellEnd"/>
-      <w:r>
-        <w:rPr>
-          <w:rFonts w:ascii="Courier New" w:eastAsia="Times New Roman" w:hAnsi="Courier New" w:cs="Courier New"/>
-          <w:color w:val="000000"/>
-          <w:sz w:val="24"/>
-          <w:szCs w:val="24"/>
-          <w:lang w:eastAsia="es-AR"/>
-        </w:rPr>
-        <w:t xml:space="preserve"> valiente idiota </w:t>
-      </w:r>
-      <w:r>
-        <w:rPr>
-          <w:rFonts w:ascii="Courier New" w:eastAsia="Times New Roman" w:hAnsi="Courier New" w:cs="Courier New"/>
-          <w:color w:val="000000"/>
-          <w:sz w:val="24"/>
-          <w:szCs w:val="24"/>
-          <w:lang w:eastAsia="es-AR"/>
-        </w:rPr>
-        <w:t>rompería</w:t>
-      </w:r>
-      <w:r>
-        <w:rPr>
-          <w:rFonts w:ascii="Courier New" w:eastAsia="Times New Roman" w:hAnsi="Courier New" w:cs="Courier New"/>
-          <w:color w:val="000000"/>
-          <w:sz w:val="24"/>
-          <w:szCs w:val="24"/>
-          <w:lang w:eastAsia="es-AR"/>
-        </w:rPr>
-        <w:t xml:space="preserve"> la cuarentena</w:t>
-      </w:r>
-      <w:r>
-        <w:rPr>
-          <w:rFonts w:ascii="Courier New" w:eastAsia="Times New Roman" w:hAnsi="Courier New" w:cs="Courier New"/>
-          <w:color w:val="000000"/>
-          <w:sz w:val="24"/>
-          <w:szCs w:val="24"/>
-          <w:lang w:eastAsia="es-AR"/>
-        </w:rPr>
-        <w:t xml:space="preserve"> para salir a</w:t>
-      </w:r>
-      <w:r>
-        <w:rPr>
-          <w:rFonts w:ascii="Courier New" w:eastAsia="Times New Roman" w:hAnsi="Courier New" w:cs="Courier New"/>
-          <w:color w:val="000000"/>
-          <w:sz w:val="24"/>
-          <w:szCs w:val="24"/>
-          <w:lang w:eastAsia="es-AR"/>
-        </w:rPr>
-        <w:t xml:space="preserve"> patear su trasero.”</w:t>
       </w:r>
     </w:p>
     <w:p>
@@ -3930,7 +4069,6 @@
           <w:szCs w:val="24"/>
           <w:lang w:eastAsia="es-AR"/>
         </w:rPr>
-        <w:lastRenderedPageBreak/>
         <w:t>~ CONTAINERS DE ESQUINA SUPERIOR DERECHA ~</w:t>
       </w:r>
     </w:p>
@@ -5184,28 +5322,28 @@
           <w:szCs w:val="24"/>
           <w:lang w:eastAsia="es-AR"/>
         </w:rPr>
+        <w:t>Carlos: “Sí...”</w:t>
+      </w:r>
+    </w:p>
+    <w:p>
+      <w:pPr>
+        <w:spacing w:after="0" w:line="240" w:lineRule="auto"/>
+        <w:rPr>
+          <w:rFonts w:ascii="Times New Roman" w:eastAsia="Times New Roman" w:hAnsi="Times New Roman" w:cs="Times New Roman"/>
+          <w:sz w:val="24"/>
+          <w:szCs w:val="24"/>
+          <w:lang w:eastAsia="es-AR"/>
+        </w:rPr>
+      </w:pPr>
+      <w:r>
+        <w:rPr>
+          <w:rFonts w:ascii="Courier New" w:eastAsia="Times New Roman" w:hAnsi="Courier New" w:cs="Courier New"/>
+          <w:color w:val="000000"/>
+          <w:sz w:val="24"/>
+          <w:szCs w:val="24"/>
+          <w:lang w:eastAsia="es-AR"/>
+        </w:rPr>
         <w:lastRenderedPageBreak/>
-        <w:t>Carlos: “Sí...”</w:t>
-      </w:r>
-    </w:p>
-    <w:p>
-      <w:pPr>
-        <w:spacing w:after="0" w:line="240" w:lineRule="auto"/>
-        <w:rPr>
-          <w:rFonts w:ascii="Times New Roman" w:eastAsia="Times New Roman" w:hAnsi="Times New Roman" w:cs="Times New Roman"/>
-          <w:sz w:val="24"/>
-          <w:szCs w:val="24"/>
-          <w:lang w:eastAsia="es-AR"/>
-        </w:rPr>
-      </w:pPr>
-      <w:r>
-        <w:rPr>
-          <w:rFonts w:ascii="Courier New" w:eastAsia="Times New Roman" w:hAnsi="Courier New" w:cs="Courier New"/>
-          <w:color w:val="000000"/>
-          <w:sz w:val="24"/>
-          <w:szCs w:val="24"/>
-          <w:lang w:eastAsia="es-AR"/>
-        </w:rPr>
         <w:t>PJ: “Vamos a morir?”</w:t>
       </w:r>
     </w:p>
@@ -5989,6 +6127,7 @@
           <w:szCs w:val="24"/>
           <w:lang w:eastAsia="es-AR"/>
         </w:rPr>
+        <w:lastRenderedPageBreak/>
         <w:t>Cuando te vas, la cajera te entrega el folletín con la clave.</w:t>
       </w:r>
     </w:p>
@@ -6609,7 +6748,27 @@
           <w:szCs w:val="24"/>
           <w:lang w:eastAsia="es-AR"/>
         </w:rPr>
-        <w:t xml:space="preserve"> elegir entre; alfombra, cortina, pelo de Trump, cactus de maceta llamado Christopher, gato persa, corona de la reina, ala de murciélago, pelota de playa, corbata, conservas picantes, latas de frijoles, damajuana, bidón de agua potable, cuadro de Jackson Pollock.</w:t>
+        <w:t xml:space="preserve"> elegir entre; alfombra, cortina, pelo de Trump, cactus de maceta llamado Christopher,</w:t>
+      </w:r>
+      <w:r>
+        <w:rPr>
+          <w:rFonts w:ascii="Courier New" w:eastAsia="Times New Roman" w:hAnsi="Courier New" w:cs="Courier New"/>
+          <w:color w:val="000000"/>
+          <w:sz w:val="24"/>
+          <w:szCs w:val="24"/>
+          <w:lang w:eastAsia="es-AR"/>
+        </w:rPr>
+        <w:t xml:space="preserve"> plancha,</w:t>
+      </w:r>
+      <w:r>
+        <w:rPr>
+          <w:rFonts w:ascii="Courier New" w:eastAsia="Times New Roman" w:hAnsi="Courier New" w:cs="Courier New"/>
+          <w:color w:val="000000"/>
+          <w:sz w:val="24"/>
+          <w:szCs w:val="24"/>
+          <w:lang w:eastAsia="es-AR"/>
+        </w:rPr>
+        <w:t xml:space="preserve"> gato persa, corona de la reina, ala de murciélago, pelota de playa, corbata, conservas picantes, latas de frijoles, damajuana, bidón de agua potable, cuadro de Jackson Pollock.</w:t>
       </w:r>
     </w:p>
     <w:p>
@@ -7129,7 +7288,8 @@
       <w:pPr>
         <w:spacing w:after="0" w:line="240" w:lineRule="auto"/>
         <w:rPr>
-          <w:rFonts w:ascii="Times New Roman" w:eastAsia="Times New Roman" w:hAnsi="Times New Roman" w:cs="Times New Roman"/>
+          <w:rFonts w:ascii="Courier New" w:eastAsia="Times New Roman" w:hAnsi="Courier New" w:cs="Courier New"/>
+          <w:color w:val="000000"/>
           <w:sz w:val="24"/>
           <w:szCs w:val="24"/>
           <w:lang w:eastAsia="es-AR"/>
@@ -7178,6 +7338,68 @@
           <w:lang w:eastAsia="es-AR"/>
         </w:rPr>
       </w:pPr>
+    </w:p>
+    <w:p>
+      <w:pPr>
+        <w:spacing w:after="0" w:line="240" w:lineRule="auto"/>
+        <w:rPr>
+          <w:rFonts w:ascii="Courier New" w:eastAsia="Times New Roman" w:hAnsi="Courier New" w:cs="Courier New"/>
+          <w:sz w:val="24"/>
+          <w:szCs w:val="24"/>
+          <w:lang w:eastAsia="es-AR"/>
+        </w:rPr>
+      </w:pPr>
+      <w:proofErr w:type="spellStart"/>
+      <w:r>
+        <w:rPr>
+          <w:rFonts w:ascii="Courier New" w:eastAsia="Times New Roman" w:hAnsi="Courier New" w:cs="Courier New"/>
+          <w:sz w:val="24"/>
+          <w:szCs w:val="24"/>
+          <w:lang w:eastAsia="es-AR"/>
+        </w:rPr>
+        <w:t>Elegis</w:t>
+      </w:r>
+      <w:proofErr w:type="spellEnd"/>
+      <w:r>
+        <w:rPr>
+          <w:rFonts w:ascii="Courier New" w:eastAsia="Times New Roman" w:hAnsi="Courier New" w:cs="Courier New"/>
+          <w:sz w:val="24"/>
+          <w:szCs w:val="24"/>
+          <w:lang w:eastAsia="es-AR"/>
+        </w:rPr>
+        <w:t xml:space="preserve"> la plancha:</w:t>
+      </w:r>
+    </w:p>
+    <w:p>
+      <w:pPr>
+        <w:spacing w:after="0" w:line="240" w:lineRule="auto"/>
+        <w:rPr>
+          <w:rFonts w:ascii="Courier New" w:eastAsia="Times New Roman" w:hAnsi="Courier New" w:cs="Courier New"/>
+          <w:sz w:val="24"/>
+          <w:szCs w:val="24"/>
+          <w:lang w:eastAsia="es-AR"/>
+        </w:rPr>
+      </w:pPr>
+      <w:r>
+        <w:rPr>
+          <w:rFonts w:ascii="Courier New" w:eastAsia="Times New Roman" w:hAnsi="Courier New" w:cs="Courier New"/>
+          <w:sz w:val="24"/>
+          <w:szCs w:val="24"/>
+          <w:lang w:eastAsia="es-AR"/>
+        </w:rPr>
+        <w:t>Carlos: “Bueno… servirá para aplanar la curva”</w:t>
+      </w:r>
+    </w:p>
+    <w:p>
+      <w:pPr>
+        <w:spacing w:after="0" w:line="240" w:lineRule="auto"/>
+        <w:rPr>
+          <w:rFonts w:ascii="Times New Roman" w:eastAsia="Times New Roman" w:hAnsi="Times New Roman" w:cs="Times New Roman"/>
+          <w:sz w:val="24"/>
+          <w:szCs w:val="24"/>
+          <w:lang w:eastAsia="es-AR"/>
+        </w:rPr>
+      </w:pPr>
       <w:r>
         <w:rPr>
           <w:rFonts w:ascii="Courier New" w:eastAsia="Times New Roman" w:hAnsi="Courier New" w:cs="Courier New"/>
@@ -7525,69 +7747,6 @@
           <w:lang w:eastAsia="es-AR"/>
         </w:rPr>
         <w:t>Carlos: “Preferiría limpiarme con un cactus de maceta llamado Christopher”</w:t>
-      </w:r>
-    </w:p>
-    <w:p>
-      <w:pPr>
-        <w:spacing w:after="0" w:line="240" w:lineRule="auto"/>
-        <w:rPr>
-          <w:rFonts w:ascii="Times New Roman" w:eastAsia="Times New Roman" w:hAnsi="Times New Roman" w:cs="Times New Roman"/>
-          <w:sz w:val="24"/>
-          <w:szCs w:val="24"/>
-          <w:lang w:eastAsia="es-AR"/>
-        </w:rPr>
-      </w:pPr>
-      <w:r>
-        <w:rPr>
-          <w:rFonts w:ascii="Courier New" w:eastAsia="Times New Roman" w:hAnsi="Courier New" w:cs="Courier New"/>
-          <w:color w:val="000000"/>
-          <w:sz w:val="24"/>
-          <w:szCs w:val="24"/>
-          <w:lang w:eastAsia="es-AR"/>
-        </w:rPr>
-        <w:t> </w:t>
-      </w:r>
-    </w:p>
-    <w:p>
-      <w:pPr>
-        <w:spacing w:after="0" w:line="240" w:lineRule="auto"/>
-        <w:rPr>
-          <w:rFonts w:ascii="Times New Roman" w:eastAsia="Times New Roman" w:hAnsi="Times New Roman" w:cs="Times New Roman"/>
-          <w:sz w:val="24"/>
-          <w:szCs w:val="24"/>
-          <w:lang w:eastAsia="es-AR"/>
-        </w:rPr>
-      </w:pPr>
-      <w:r>
-        <w:rPr>
-          <w:rFonts w:ascii="Courier New" w:eastAsia="Times New Roman" w:hAnsi="Courier New" w:cs="Courier New"/>
-          <w:color w:val="000000"/>
-          <w:sz w:val="24"/>
-          <w:szCs w:val="24"/>
-          <w:lang w:eastAsia="es-AR"/>
-        </w:rPr>
-        <w:t>Elegís la pelota:</w:t>
-      </w:r>
-    </w:p>
-    <w:p>
-      <w:pPr>
-        <w:spacing w:after="0" w:line="240" w:lineRule="auto"/>
-        <w:rPr>
-          <w:rFonts w:ascii="Times New Roman" w:eastAsia="Times New Roman" w:hAnsi="Times New Roman" w:cs="Times New Roman"/>
-          <w:sz w:val="24"/>
-          <w:szCs w:val="24"/>
-          <w:lang w:eastAsia="es-AR"/>
-        </w:rPr>
-      </w:pPr>
-      <w:r>
-        <w:rPr>
-          <w:rFonts w:ascii="Courier New" w:eastAsia="Times New Roman" w:hAnsi="Courier New" w:cs="Courier New"/>
-          <w:color w:val="000000"/>
-          <w:sz w:val="24"/>
-          <w:szCs w:val="24"/>
-          <w:lang w:eastAsia="es-AR"/>
-        </w:rPr>
-        <w:t>Carlos: “La pelota no se mancha”</w:t>
       </w:r>
     </w:p>
     <w:p>
@@ -7630,6 +7789,69 @@
           <w:szCs w:val="24"/>
           <w:lang w:eastAsia="es-AR"/>
         </w:rPr>
+        <w:t>Elegís la pelota:</w:t>
+      </w:r>
+    </w:p>
+    <w:p>
+      <w:pPr>
+        <w:spacing w:after="0" w:line="240" w:lineRule="auto"/>
+        <w:rPr>
+          <w:rFonts w:ascii="Times New Roman" w:eastAsia="Times New Roman" w:hAnsi="Times New Roman" w:cs="Times New Roman"/>
+          <w:sz w:val="24"/>
+          <w:szCs w:val="24"/>
+          <w:lang w:eastAsia="es-AR"/>
+        </w:rPr>
+      </w:pPr>
+      <w:r>
+        <w:rPr>
+          <w:rFonts w:ascii="Courier New" w:eastAsia="Times New Roman" w:hAnsi="Courier New" w:cs="Courier New"/>
+          <w:color w:val="000000"/>
+          <w:sz w:val="24"/>
+          <w:szCs w:val="24"/>
+          <w:lang w:eastAsia="es-AR"/>
+        </w:rPr>
+        <w:t>Carlos: “La pelota no se mancha”</w:t>
+      </w:r>
+    </w:p>
+    <w:p>
+      <w:pPr>
+        <w:spacing w:after="0" w:line="240" w:lineRule="auto"/>
+        <w:rPr>
+          <w:rFonts w:ascii="Times New Roman" w:eastAsia="Times New Roman" w:hAnsi="Times New Roman" w:cs="Times New Roman"/>
+          <w:sz w:val="24"/>
+          <w:szCs w:val="24"/>
+          <w:lang w:eastAsia="es-AR"/>
+        </w:rPr>
+      </w:pPr>
+      <w:r>
+        <w:rPr>
+          <w:rFonts w:ascii="Courier New" w:eastAsia="Times New Roman" w:hAnsi="Courier New" w:cs="Courier New"/>
+          <w:color w:val="000000"/>
+          <w:sz w:val="24"/>
+          <w:szCs w:val="24"/>
+          <w:lang w:eastAsia="es-AR"/>
+        </w:rPr>
+        <w:t> </w:t>
+      </w:r>
+    </w:p>
+    <w:p>
+      <w:pPr>
+        <w:spacing w:after="0" w:line="240" w:lineRule="auto"/>
+        <w:rPr>
+          <w:rFonts w:ascii="Times New Roman" w:eastAsia="Times New Roman" w:hAnsi="Times New Roman" w:cs="Times New Roman"/>
+          <w:sz w:val="24"/>
+          <w:szCs w:val="24"/>
+          <w:lang w:eastAsia="es-AR"/>
+        </w:rPr>
+      </w:pPr>
+      <w:r>
+        <w:rPr>
+          <w:rFonts w:ascii="Courier New" w:eastAsia="Times New Roman" w:hAnsi="Courier New" w:cs="Courier New"/>
+          <w:color w:val="000000"/>
+          <w:sz w:val="24"/>
+          <w:szCs w:val="24"/>
+          <w:lang w:eastAsia="es-AR"/>
+        </w:rPr>
         <w:t>Elegís la corbata:</w:t>
       </w:r>
     </w:p>
@@ -8478,6 +8700,7 @@
           <w:szCs w:val="24"/>
           <w:lang w:eastAsia="es-AR"/>
         </w:rPr>
+        <w:lastRenderedPageBreak/>
         <w:t>Amigo: “Esas sucias ratas con alas… son las culpables de todo esto… todas iguales… peores que las tortugas, o que esos malditos ancianos que no saben cuidarse solos”</w:t>
       </w:r>
     </w:p>
@@ -8499,7 +8722,6 @@
           <w:szCs w:val="24"/>
           <w:lang w:eastAsia="es-AR"/>
         </w:rPr>
-        <w:lastRenderedPageBreak/>
         <w:t>PJ: “De eso quería hablarte; estuve “fumigando” el “patio trasero” y creo que hay suficiente lugar en esas carpas para albergar a los grupos de riesgo hasta que...”</w:t>
       </w:r>
     </w:p>

</xml_diff>